<commit_message>
added papers and summary for 2 review papers i've read
</commit_message>
<xml_diff>
--- a/CW2/ResearchReport/research_draft_serry.docx
+++ b/CW2/ResearchReport/research_draft_serry.docx
@@ -82,6 +82,18 @@
     <w:p>
       <w:pPr>
         <w:pStyle w:val="ListParagraph"/>
+        <w:numPr>
+          <w:ilvl w:val="1"/>
+          <w:numId w:val="1"/>
+        </w:numPr>
+      </w:pPr>
+      <w:r>
+        <w:t>Parts that don’t make sense</w:t>
+      </w:r>
+    </w:p>
+    <w:p>
+      <w:pPr>
+        <w:pStyle w:val="ListParagraph"/>
       </w:pPr>
     </w:p>
     <w:p>
@@ -109,10 +121,12 @@
           <w:numId w:val="2"/>
         </w:numPr>
       </w:pPr>
+      <w:bookmarkStart w:id="0" w:name="_Hlk36448217"/>
       <w:r>
         <w:t>What Did the Authors Try to accomplish?</w:t>
       </w:r>
     </w:p>
+    <w:bookmarkEnd w:id="0"/>
     <w:p>
       <w:pPr>
         <w:pStyle w:val="ListParagraph"/>
@@ -253,16 +267,146 @@
         <w:pStyle w:val="ListParagraph"/>
       </w:pPr>
       <w:r>
-        <w:t>F. Chen, K. Han, and G. Chen, "An approach to sentence-selection</w:t>
-      </w:r>
-      <w:r>
-        <w:t xml:space="preserve"> </w:t>
-      </w:r>
-      <w:r>
-        <w:t>based text summarization," in TENCON'02. Proceedings. 2002 IEEE Region 10 Conference on Computers, Communications, Control and Power Engineering, vol. 1. IEEE, 2002, pp. 489-493.</w:t>
-      </w:r>
-      <w:bookmarkStart w:id="0" w:name="_GoBack"/>
-      <w:bookmarkEnd w:id="0"/>
+        <w:t>F. Chen, K. Han, and G. Chen, "An approach to sentence-selection based text summarization," in TENCON'02. Proceedings. 2002 IEEE Region 10 Conference on Computers, Communications, Control and Power Engineering, vol. 1. IEEE, 2002, pp. 489-493.</w:t>
+      </w:r>
+    </w:p>
+    <w:p>
+      <w:pPr>
+        <w:pStyle w:val="ListParagraph"/>
+      </w:pPr>
+    </w:p>
+    <w:p>
+      <w:pPr>
+        <w:pStyle w:val="ListParagraph"/>
+      </w:pPr>
+    </w:p>
+    <w:p>
+      <w:pPr>
+        <w:pStyle w:val="ListParagraph"/>
+      </w:pPr>
+    </w:p>
+    <w:p>
+      <w:pPr>
+        <w:pStyle w:val="ListParagraph"/>
+      </w:pPr>
+    </w:p>
+    <w:p/>
+    <w:p>
+      <w:pPr>
+        <w:pStyle w:val="ListParagraph"/>
+        <w:numPr>
+          <w:ilvl w:val="0"/>
+          <w:numId w:val="1"/>
+        </w:numPr>
+        <w:tabs>
+          <w:tab w:val="left" w:pos="1650"/>
+        </w:tabs>
+      </w:pPr>
+      <w:r>
+        <w:t>Text Summarization Techniques: A Brief Survey</w:t>
+      </w:r>
+    </w:p>
+    <w:p>
+      <w:pPr>
+        <w:pStyle w:val="ListParagraph"/>
+        <w:tabs>
+          <w:tab w:val="left" w:pos="1650"/>
+        </w:tabs>
+      </w:pPr>
+    </w:p>
+    <w:p>
+      <w:pPr>
+        <w:pStyle w:val="ListParagraph"/>
+        <w:numPr>
+          <w:ilvl w:val="0"/>
+          <w:numId w:val="3"/>
+        </w:numPr>
+      </w:pPr>
+      <w:r>
+        <w:t>What Did the Authors Try to accomplish?</w:t>
+      </w:r>
+    </w:p>
+    <w:p>
+      <w:pPr>
+        <w:ind w:left="360"/>
+      </w:pPr>
+      <w:r>
+        <w:t>They are trying to provide good insight into the state-of-the-art research in extractive text summarization and they wrote their work as a gateway to other papers.</w:t>
+      </w:r>
+    </w:p>
+    <w:p>
+      <w:pPr>
+        <w:pStyle w:val="ListParagraph"/>
+        <w:ind w:left="1440"/>
+      </w:pPr>
+    </w:p>
+    <w:p>
+      <w:pPr>
+        <w:pStyle w:val="ListParagraph"/>
+        <w:numPr>
+          <w:ilvl w:val="0"/>
+          <w:numId w:val="3"/>
+        </w:numPr>
+      </w:pPr>
+      <w:r>
+        <w:t>What was the key elements of the approach they used?</w:t>
+      </w:r>
+    </w:p>
+    <w:p>
+      <w:r>
+        <w:t xml:space="preserve">Deeply extensive coverage over 90 cited papers, where they bring a clear overview of the state of the field as of today. They covered the general idea of each method while discussing its pros and cons, however they did not directly discuss the cons as they referred this to papers that go in depth. </w:t>
+      </w:r>
+    </w:p>
+    <w:p>
+      <w:pPr>
+        <w:pStyle w:val="ListParagraph"/>
+        <w:numPr>
+          <w:ilvl w:val="0"/>
+          <w:numId w:val="3"/>
+        </w:numPr>
+      </w:pPr>
+      <w:r>
+        <w:t>What can you use yourself?</w:t>
+      </w:r>
+    </w:p>
+    <w:p>
+      <w:pPr>
+        <w:ind w:left="360"/>
+      </w:pPr>
+      <w:r>
+        <w:t>Learning about the non-deep learning approaches to have an appreciation of the added benefit of deep learning.</w:t>
+      </w:r>
+      <w:r>
+        <w:t xml:space="preserve"> Most interesting thing I learned was that </w:t>
+      </w:r>
+      <w:r>
+        <w:t xml:space="preserve">in AI/ML the utility or intuition of math is more important. We’re not mathematicians. </w:t>
+      </w:r>
+    </w:p>
+    <w:p>
+      <w:pPr>
+        <w:pStyle w:val="ListParagraph"/>
+        <w:numPr>
+          <w:ilvl w:val="0"/>
+          <w:numId w:val="3"/>
+        </w:numPr>
+      </w:pPr>
+      <w:r>
+        <w:t>What References or citations would you like to follow further?</w:t>
+      </w:r>
+    </w:p>
+    <w:p>
+      <w:pPr>
+        <w:tabs>
+          <w:tab w:val="left" w:pos="1650"/>
+        </w:tabs>
+        <w:ind w:left="360"/>
+      </w:pPr>
+      <w:r>
+        <w:t xml:space="preserve">None so far as they don’t cover deep learning in this paper. </w:t>
+      </w:r>
+      <w:bookmarkStart w:id="1" w:name="_GoBack"/>
+      <w:bookmarkEnd w:id="1"/>
     </w:p>
     <w:sectPr>
       <w:pgSz w:w="12240" w:h="15840"/>
@@ -477,11 +621,103 @@
       </w:rPr>
     </w:lvl>
   </w:abstractNum>
+  <w:abstractNum w:abstractNumId="2" w15:restartNumberingAfterBreak="0">
+    <w:nsid w:val="7797378B"/>
+    <w:multiLevelType w:val="hybridMultilevel"/>
+    <w:tmpl w:val="A558B726"/>
+    <w:lvl w:ilvl="0" w:tplc="04090011">
+      <w:start w:val="1"/>
+      <w:numFmt w:val="decimal"/>
+      <w:lvlText w:val="%1)"/>
+      <w:lvlJc w:val="left"/>
+      <w:pPr>
+        <w:ind w:left="720" w:hanging="360"/>
+      </w:pPr>
+      <w:rPr>
+        <w:rFonts w:hint="default"/>
+      </w:rPr>
+    </w:lvl>
+    <w:lvl w:ilvl="1" w:tplc="04090019">
+      <w:start w:val="1"/>
+      <w:numFmt w:val="lowerLetter"/>
+      <w:lvlText w:val="%2."/>
+      <w:lvlJc w:val="left"/>
+      <w:pPr>
+        <w:ind w:left="1440" w:hanging="360"/>
+      </w:pPr>
+    </w:lvl>
+    <w:lvl w:ilvl="2" w:tplc="0409001B" w:tentative="1">
+      <w:start w:val="1"/>
+      <w:numFmt w:val="lowerRoman"/>
+      <w:lvlText w:val="%3."/>
+      <w:lvlJc w:val="right"/>
+      <w:pPr>
+        <w:ind w:left="2160" w:hanging="180"/>
+      </w:pPr>
+    </w:lvl>
+    <w:lvl w:ilvl="3" w:tplc="0409000F" w:tentative="1">
+      <w:start w:val="1"/>
+      <w:numFmt w:val="decimal"/>
+      <w:lvlText w:val="%4."/>
+      <w:lvlJc w:val="left"/>
+      <w:pPr>
+        <w:ind w:left="2880" w:hanging="360"/>
+      </w:pPr>
+    </w:lvl>
+    <w:lvl w:ilvl="4" w:tplc="04090019" w:tentative="1">
+      <w:start w:val="1"/>
+      <w:numFmt w:val="lowerLetter"/>
+      <w:lvlText w:val="%5."/>
+      <w:lvlJc w:val="left"/>
+      <w:pPr>
+        <w:ind w:left="3600" w:hanging="360"/>
+      </w:pPr>
+    </w:lvl>
+    <w:lvl w:ilvl="5" w:tplc="0409001B" w:tentative="1">
+      <w:start w:val="1"/>
+      <w:numFmt w:val="lowerRoman"/>
+      <w:lvlText w:val="%6."/>
+      <w:lvlJc w:val="right"/>
+      <w:pPr>
+        <w:ind w:left="4320" w:hanging="180"/>
+      </w:pPr>
+    </w:lvl>
+    <w:lvl w:ilvl="6" w:tplc="0409000F" w:tentative="1">
+      <w:start w:val="1"/>
+      <w:numFmt w:val="decimal"/>
+      <w:lvlText w:val="%7."/>
+      <w:lvlJc w:val="left"/>
+      <w:pPr>
+        <w:ind w:left="5040" w:hanging="360"/>
+      </w:pPr>
+    </w:lvl>
+    <w:lvl w:ilvl="7" w:tplc="04090019" w:tentative="1">
+      <w:start w:val="1"/>
+      <w:numFmt w:val="lowerLetter"/>
+      <w:lvlText w:val="%8."/>
+      <w:lvlJc w:val="left"/>
+      <w:pPr>
+        <w:ind w:left="5760" w:hanging="360"/>
+      </w:pPr>
+    </w:lvl>
+    <w:lvl w:ilvl="8" w:tplc="0409001B" w:tentative="1">
+      <w:start w:val="1"/>
+      <w:numFmt w:val="lowerRoman"/>
+      <w:lvlText w:val="%9."/>
+      <w:lvlJc w:val="right"/>
+      <w:pPr>
+        <w:ind w:left="6480" w:hanging="180"/>
+      </w:pPr>
+    </w:lvl>
+  </w:abstractNum>
   <w:num w:numId="1">
     <w:abstractNumId w:val="1"/>
   </w:num>
   <w:num w:numId="2">
     <w:abstractNumId w:val="0"/>
+  </w:num>
+  <w:num w:numId="3">
+    <w:abstractNumId w:val="2"/>
   </w:num>
 </w:numbering>
 </file>
@@ -609,6 +845,7 @@
     <w:lsdException w:name="HTML Sample" w:semiHidden="1" w:unhideWhenUsed="1"/>
     <w:lsdException w:name="HTML Typewriter" w:semiHidden="1" w:unhideWhenUsed="1"/>
     <w:lsdException w:name="HTML Variable" w:semiHidden="1" w:unhideWhenUsed="1"/>
+    <w:lsdException w:name="Normal Table" w:semiHidden="1" w:unhideWhenUsed="1"/>
     <w:lsdException w:name="annotation subject" w:semiHidden="1" w:unhideWhenUsed="1"/>
     <w:lsdException w:name="No List" w:semiHidden="1" w:unhideWhenUsed="1"/>
     <w:lsdException w:name="Outline List 1" w:semiHidden="1" w:unhideWhenUsed="1"/>
@@ -655,8 +892,10 @@
     <w:lsdException w:name="Table Subtle 2" w:semiHidden="1" w:unhideWhenUsed="1"/>
     <w:lsdException w:name="Table Web 1" w:semiHidden="1" w:unhideWhenUsed="1"/>
     <w:lsdException w:name="Table Web 2" w:semiHidden="1" w:unhideWhenUsed="1"/>
+    <w:lsdException w:name="Table Web 3" w:semiHidden="1" w:unhideWhenUsed="1"/>
     <w:lsdException w:name="Balloon Text" w:semiHidden="1" w:unhideWhenUsed="1"/>
     <w:lsdException w:name="Table Grid" w:uiPriority="39"/>
+    <w:lsdException w:name="Table Theme" w:semiHidden="1" w:unhideWhenUsed="1"/>
     <w:lsdException w:name="Placeholder Text" w:semiHidden="1"/>
     <w:lsdException w:name="No Spacing" w:uiPriority="1" w:qFormat="1"/>
     <w:lsdException w:name="Light Shading" w:uiPriority="60"/>

</xml_diff>

<commit_message>
adde review for paper 1
</commit_message>
<xml_diff>
--- a/CW2/ResearchReport/research_draft_serry.docx
+++ b/CW2/ResearchReport/research_draft_serry.docx
@@ -28,7 +28,13 @@
         </w:numPr>
       </w:pPr>
       <w:r>
-        <w:t>Title/Abstract Figures</w:t>
+        <w:t>Title/Abstract</w:t>
+      </w:r>
+      <w:r>
+        <w:t>/</w:t>
+      </w:r>
+      <w:r>
+        <w:t>Figures</w:t>
       </w:r>
     </w:p>
     <w:p>
@@ -64,7 +70,7 @@
         </w:numPr>
       </w:pPr>
       <w:r>
-        <w:t>Whole thing, skip parts that don’t make sense</w:t>
+        <w:t>The math (if essential)</w:t>
       </w:r>
     </w:p>
     <w:p>
@@ -76,18 +82,6 @@
         </w:numPr>
       </w:pPr>
       <w:r>
-        <w:t>The math (if essential)</w:t>
-      </w:r>
-    </w:p>
-    <w:p>
-      <w:pPr>
-        <w:pStyle w:val="ListParagraph"/>
-        <w:numPr>
-          <w:ilvl w:val="1"/>
-          <w:numId w:val="1"/>
-        </w:numPr>
-      </w:pPr>
-      <w:r>
         <w:t>Parts that don’t make sense</w:t>
       </w:r>
     </w:p>
@@ -217,44 +211,20 @@
         <w:pStyle w:val="ListParagraph"/>
       </w:pPr>
       <w:r>
-        <w:t xml:space="preserve">M. G. </w:t>
-      </w:r>
-      <w:proofErr w:type="spellStart"/>
-      <w:r>
-        <w:t>Ozsoy</w:t>
-      </w:r>
-      <w:proofErr w:type="spellEnd"/>
-      <w:r>
-        <w:t xml:space="preserve">, F. N. Alpaslan, and 1. </w:t>
-      </w:r>
-      <w:proofErr w:type="spellStart"/>
-      <w:r>
-        <w:t>Cicekli</w:t>
-      </w:r>
-      <w:proofErr w:type="spellEnd"/>
-      <w:r>
-        <w:t>, "Text summarization using latent semantic analysis," Journal of Information Science, vol. 37, no. 4, pp. 405-417, 2011.</w:t>
-      </w:r>
-    </w:p>
-    <w:p>
-      <w:pPr>
-        <w:pStyle w:val="ListParagraph"/>
-      </w:pPr>
-    </w:p>
-    <w:p>
-      <w:pPr>
-        <w:pStyle w:val="ListParagraph"/>
-      </w:pPr>
-      <w:r>
-        <w:t xml:space="preserve">V. Gupta and G. S. </w:t>
-      </w:r>
-      <w:proofErr w:type="spellStart"/>
-      <w:r>
-        <w:t>Lehal</w:t>
-      </w:r>
-      <w:proofErr w:type="spellEnd"/>
-      <w:r>
-        <w:t>, "A survey of text summarization extractive techniques," Journal of emerging technologies in web intelligence, vol. 2, no. 3, pp. 258-268, 2010.</w:t>
+        <w:t>M. G. Ozsoy, F. N. Alpaslan, and 1. Cicekli, "Text summarization using latent semantic analysis," Journal of Information Science, vol. 37, no. 4, pp. 405-417, 2011.</w:t>
+      </w:r>
+    </w:p>
+    <w:p>
+      <w:pPr>
+        <w:pStyle w:val="ListParagraph"/>
+      </w:pPr>
+    </w:p>
+    <w:p>
+      <w:pPr>
+        <w:pStyle w:val="ListParagraph"/>
+      </w:pPr>
+      <w:r>
+        <w:t>V. Gupta and G. S. Lehal, "A survey of text summarization extractive techniques," Journal of emerging technologies in web intelligence, vol. 2, no. 3, pp. 258-268, 2010.</w:t>
       </w:r>
     </w:p>
     <w:p>
@@ -303,6 +273,7 @@
         </w:tabs>
       </w:pPr>
       <w:r>
+        <w:lastRenderedPageBreak/>
         <w:t>Text Summarization Techniques: A Brief Survey</w:t>
       </w:r>
     </w:p>
@@ -322,10 +293,12 @@
           <w:numId w:val="3"/>
         </w:numPr>
       </w:pPr>
+      <w:bookmarkStart w:id="1" w:name="_Hlk37660131"/>
       <w:r>
         <w:t>What Did the Authors Try to accomplish?</w:t>
       </w:r>
     </w:p>
+    <w:bookmarkEnd w:id="1"/>
     <w:p>
       <w:pPr>
         <w:ind w:left="360"/>
@@ -405,8 +378,188 @@
       <w:r>
         <w:t xml:space="preserve">None so far as they don’t cover deep learning in this paper. </w:t>
       </w:r>
-      <w:bookmarkStart w:id="1" w:name="_GoBack"/>
-      <w:bookmarkEnd w:id="1"/>
+    </w:p>
+    <w:p>
+      <w:r>
+        <w:br w:type="page"/>
+      </w:r>
+    </w:p>
+    <w:p>
+      <w:pPr>
+        <w:pStyle w:val="ListParagraph"/>
+        <w:numPr>
+          <w:ilvl w:val="0"/>
+          <w:numId w:val="1"/>
+        </w:numPr>
+        <w:tabs>
+          <w:tab w:val="left" w:pos="1650"/>
+        </w:tabs>
+      </w:pPr>
+      <w:r>
+        <w:lastRenderedPageBreak/>
+        <w:t>Extractive Text Summarization using Deep Learning</w:t>
+      </w:r>
+    </w:p>
+    <w:p>
+      <w:pPr>
+        <w:tabs>
+          <w:tab w:val="left" w:pos="1650"/>
+        </w:tabs>
+        <w:ind w:left="360"/>
+      </w:pPr>
+    </w:p>
+    <w:p>
+      <w:pPr>
+        <w:pStyle w:val="ListParagraph"/>
+        <w:numPr>
+          <w:ilvl w:val="0"/>
+          <w:numId w:val="4"/>
+        </w:numPr>
+      </w:pPr>
+      <w:r>
+        <w:t>What Did the Authors Try to accomplish?</w:t>
+      </w:r>
+    </w:p>
+    <w:p>
+      <w:pPr>
+        <w:ind w:left="360"/>
+      </w:pPr>
+      <w:r>
+        <w:t>The authors attempted to author an improved DL approach for extractive text summarization, current techniques used 2 RBMs on average while the author used only 1 with 9 perceptrons.</w:t>
+      </w:r>
+    </w:p>
+    <w:p>
+      <w:pPr>
+        <w:pStyle w:val="ListParagraph"/>
+        <w:numPr>
+          <w:ilvl w:val="0"/>
+          <w:numId w:val="4"/>
+        </w:numPr>
+      </w:pPr>
+      <w:r>
+        <w:t xml:space="preserve">What </w:t>
+      </w:r>
+      <w:r>
+        <w:t>was the key elements of the approach they used</w:t>
+      </w:r>
+      <w:r>
+        <w:t>?</w:t>
+      </w:r>
+    </w:p>
+    <w:p>
+      <w:pPr>
+        <w:ind w:left="360"/>
+      </w:pPr>
+      <w:r>
+        <w:t xml:space="preserve">The author used RBM’s for latent factor extraction rather than low level features, the lower level features were engineered based pre-DL approaches. The author selected 9 key low-level features that were later presented to the RBM to extract hierarchal features. </w:t>
+      </w:r>
+    </w:p>
+    <w:p>
+      <w:pPr>
+        <w:pStyle w:val="ListParagraph"/>
+      </w:pPr>
+    </w:p>
+    <w:p>
+      <w:pPr>
+        <w:pStyle w:val="ListParagraph"/>
+        <w:numPr>
+          <w:ilvl w:val="0"/>
+          <w:numId w:val="4"/>
+        </w:numPr>
+      </w:pPr>
+      <w:r>
+        <w:t>What can you use yourself?</w:t>
+      </w:r>
+    </w:p>
+    <w:p>
+      <w:pPr>
+        <w:ind w:left="360"/>
+      </w:pPr>
+      <w:r>
+        <w:t>Using RBMs for latent factors instead of more widely spread techniques like LSA and LDA.</w:t>
+      </w:r>
+    </w:p>
+    <w:p>
+      <w:pPr>
+        <w:pStyle w:val="ListParagraph"/>
+      </w:pPr>
+    </w:p>
+    <w:p>
+      <w:pPr>
+        <w:pStyle w:val="ListParagraph"/>
+        <w:numPr>
+          <w:ilvl w:val="0"/>
+          <w:numId w:val="4"/>
+        </w:numPr>
+      </w:pPr>
+      <w:r>
+        <w:t>What References or citations would you like to follow further?</w:t>
+      </w:r>
+    </w:p>
+    <w:p>
+      <w:pPr>
+        <w:ind w:left="360"/>
+      </w:pPr>
+    </w:p>
+    <w:p>
+      <w:pPr>
+        <w:ind w:left="360"/>
+      </w:pPr>
+      <w:r>
+        <w:t>Supervised and semi-supervised</w:t>
+      </w:r>
+      <w:r>
+        <w:t xml:space="preserve"> learning for Extractive summarization.</w:t>
+      </w:r>
+    </w:p>
+    <w:p>
+      <w:r>
+        <w:br w:type="page"/>
+      </w:r>
+    </w:p>
+    <w:p>
+      <w:r>
+        <w:lastRenderedPageBreak/>
+        <w:t>Paragraph 1: What is the paper about?</w:t>
+      </w:r>
+    </w:p>
+    <w:p/>
+    <w:p/>
+    <w:p/>
+    <w:p>
+      <w:r>
+        <w:t>Paragraph 2: What was their methodology?</w:t>
+      </w:r>
+    </w:p>
+    <w:p/>
+    <w:p/>
+    <w:p>
+      <w:r>
+        <w:t>Paragraph 3: What did they conclude? Does It match the experiments?</w:t>
+      </w:r>
+    </w:p>
+    <w:p/>
+    <w:p/>
+    <w:p>
+      <w:r>
+        <w:t>Paragraph 4: My conclusion</w:t>
+      </w:r>
+    </w:p>
+    <w:p>
+      <w:pPr>
+        <w:tabs>
+          <w:tab w:val="left" w:pos="1650"/>
+        </w:tabs>
+        <w:ind w:left="360"/>
+      </w:pPr>
+    </w:p>
+    <w:p>
+      <w:pPr>
+        <w:tabs>
+          <w:tab w:val="left" w:pos="1650"/>
+        </w:tabs>
+        <w:ind w:left="360"/>
+      </w:pPr>
     </w:p>
     <w:sectPr>
       <w:pgSz w:w="12240" w:h="15840"/>
@@ -510,6 +663,95 @@
     </w:lvl>
   </w:abstractNum>
   <w:abstractNum w:abstractNumId="1" w15:restartNumberingAfterBreak="0">
+    <w:nsid w:val="1E0F66AE"/>
+    <w:multiLevelType w:val="hybridMultilevel"/>
+    <w:tmpl w:val="A558B726"/>
+    <w:lvl w:ilvl="0" w:tplc="04090011">
+      <w:start w:val="1"/>
+      <w:numFmt w:val="decimal"/>
+      <w:lvlText w:val="%1)"/>
+      <w:lvlJc w:val="left"/>
+      <w:pPr>
+        <w:ind w:left="720" w:hanging="360"/>
+      </w:pPr>
+      <w:rPr>
+        <w:rFonts w:hint="default"/>
+      </w:rPr>
+    </w:lvl>
+    <w:lvl w:ilvl="1" w:tplc="04090019">
+      <w:start w:val="1"/>
+      <w:numFmt w:val="lowerLetter"/>
+      <w:lvlText w:val="%2."/>
+      <w:lvlJc w:val="left"/>
+      <w:pPr>
+        <w:ind w:left="1440" w:hanging="360"/>
+      </w:pPr>
+    </w:lvl>
+    <w:lvl w:ilvl="2" w:tplc="0409001B" w:tentative="1">
+      <w:start w:val="1"/>
+      <w:numFmt w:val="lowerRoman"/>
+      <w:lvlText w:val="%3."/>
+      <w:lvlJc w:val="right"/>
+      <w:pPr>
+        <w:ind w:left="2160" w:hanging="180"/>
+      </w:pPr>
+    </w:lvl>
+    <w:lvl w:ilvl="3" w:tplc="0409000F" w:tentative="1">
+      <w:start w:val="1"/>
+      <w:numFmt w:val="decimal"/>
+      <w:lvlText w:val="%4."/>
+      <w:lvlJc w:val="left"/>
+      <w:pPr>
+        <w:ind w:left="2880" w:hanging="360"/>
+      </w:pPr>
+    </w:lvl>
+    <w:lvl w:ilvl="4" w:tplc="04090019" w:tentative="1">
+      <w:start w:val="1"/>
+      <w:numFmt w:val="lowerLetter"/>
+      <w:lvlText w:val="%5."/>
+      <w:lvlJc w:val="left"/>
+      <w:pPr>
+        <w:ind w:left="3600" w:hanging="360"/>
+      </w:pPr>
+    </w:lvl>
+    <w:lvl w:ilvl="5" w:tplc="0409001B" w:tentative="1">
+      <w:start w:val="1"/>
+      <w:numFmt w:val="lowerRoman"/>
+      <w:lvlText w:val="%6."/>
+      <w:lvlJc w:val="right"/>
+      <w:pPr>
+        <w:ind w:left="4320" w:hanging="180"/>
+      </w:pPr>
+    </w:lvl>
+    <w:lvl w:ilvl="6" w:tplc="0409000F" w:tentative="1">
+      <w:start w:val="1"/>
+      <w:numFmt w:val="decimal"/>
+      <w:lvlText w:val="%7."/>
+      <w:lvlJc w:val="left"/>
+      <w:pPr>
+        <w:ind w:left="5040" w:hanging="360"/>
+      </w:pPr>
+    </w:lvl>
+    <w:lvl w:ilvl="7" w:tplc="04090019" w:tentative="1">
+      <w:start w:val="1"/>
+      <w:numFmt w:val="lowerLetter"/>
+      <w:lvlText w:val="%8."/>
+      <w:lvlJc w:val="left"/>
+      <w:pPr>
+        <w:ind w:left="5760" w:hanging="360"/>
+      </w:pPr>
+    </w:lvl>
+    <w:lvl w:ilvl="8" w:tplc="0409001B" w:tentative="1">
+      <w:start w:val="1"/>
+      <w:numFmt w:val="lowerRoman"/>
+      <w:lvlText w:val="%9."/>
+      <w:lvlJc w:val="right"/>
+      <w:pPr>
+        <w:ind w:left="6480" w:hanging="180"/>
+      </w:pPr>
+    </w:lvl>
+  </w:abstractNum>
+  <w:abstractNum w:abstractNumId="2" w15:restartNumberingAfterBreak="0">
     <w:nsid w:val="2C1F52CD"/>
     <w:multiLevelType w:val="hybridMultilevel"/>
     <w:tmpl w:val="C9BE210E"/>
@@ -621,7 +863,7 @@
       </w:rPr>
     </w:lvl>
   </w:abstractNum>
-  <w:abstractNum w:abstractNumId="2" w15:restartNumberingAfterBreak="0">
+  <w:abstractNum w:abstractNumId="3" w15:restartNumberingAfterBreak="0">
     <w:nsid w:val="7797378B"/>
     <w:multiLevelType w:val="hybridMultilevel"/>
     <w:tmpl w:val="A558B726"/>
@@ -711,13 +953,16 @@
     </w:lvl>
   </w:abstractNum>
   <w:num w:numId="1">
-    <w:abstractNumId w:val="1"/>
+    <w:abstractNumId w:val="2"/>
   </w:num>
   <w:num w:numId="2">
     <w:abstractNumId w:val="0"/>
   </w:num>
   <w:num w:numId="3">
-    <w:abstractNumId w:val="2"/>
+    <w:abstractNumId w:val="3"/>
+  </w:num>
+  <w:num w:numId="4">
+    <w:abstractNumId w:val="1"/>
   </w:num>
 </w:numbering>
 </file>

</xml_diff>

<commit_message>
adding my 1st paper review
</commit_message>
<xml_diff>
--- a/CW2/ResearchReport/research_draft_serry.docx
+++ b/CW2/ResearchReport/research_draft_serry.docx
@@ -1,6 +1,6 @@
 
 <file path=word/document.xml><?xml version="1.0" encoding="utf-8"?>
-<w:document xmlns:wpc="http://schemas.microsoft.com/office/word/2010/wordprocessingCanvas" xmlns:cx="http://schemas.microsoft.com/office/drawing/2014/chartex" xmlns:cx1="http://schemas.microsoft.com/office/drawing/2015/9/8/chartex" xmlns:cx2="http://schemas.microsoft.com/office/drawing/2015/10/21/chartex" xmlns:cx3="http://schemas.microsoft.com/office/drawing/2016/5/9/chartex" xmlns:cx4="http://schemas.microsoft.com/office/drawing/2016/5/10/chartex" xmlns:cx5="http://schemas.microsoft.com/office/drawing/2016/5/11/chartex" xmlns:cx6="http://schemas.microsoft.com/office/drawing/2016/5/12/chartex" xmlns:cx7="http://schemas.microsoft.com/office/drawing/2016/5/13/chartex" xmlns:cx8="http://schemas.microsoft.com/office/drawing/2016/5/14/chartex" xmlns:mc="http://schemas.openxmlformats.org/markup-compatibility/2006" xmlns:aink="http://schemas.microsoft.com/office/drawing/2016/ink" xmlns:am3d="http://schemas.microsoft.com/office/drawing/2017/model3d" xmlns:o="urn:schemas-microsoft-com:office:office" xmlns:r="http://schemas.openxmlformats.org/officeDocument/2006/relationships" xmlns:m="http://schemas.openxmlformats.org/officeDocument/2006/math" xmlns:v="urn:schemas-microsoft-com:vml" xmlns:wp14="http://schemas.microsoft.com/office/word/2010/wordprocessingDrawing" xmlns:wp="http://schemas.openxmlformats.org/drawingml/2006/wordprocessingDrawing" xmlns:w10="urn:schemas-microsoft-com:office:word" xmlns:w="http://schemas.openxmlformats.org/wordprocessingml/2006/main" xmlns:w14="http://schemas.microsoft.com/office/word/2010/wordml" xmlns:w15="http://schemas.microsoft.com/office/word/2012/wordml" xmlns:w16cid="http://schemas.microsoft.com/office/word/2016/wordml/cid" xmlns:w16se="http://schemas.microsoft.com/office/word/2015/wordml/symex" xmlns:wpg="http://schemas.microsoft.com/office/word/2010/wordprocessingGroup" xmlns:wpi="http://schemas.microsoft.com/office/word/2010/wordprocessingInk" xmlns:wne="http://schemas.microsoft.com/office/word/2006/wordml" xmlns:wps="http://schemas.microsoft.com/office/word/2010/wordprocessingShape" mc:Ignorable="w14 w15 w16se w16cid wp14">
+<w:document xmlns:wpc="http://schemas.microsoft.com/office/word/2010/wordprocessingCanvas" xmlns:cx="http://schemas.microsoft.com/office/drawing/2014/chartex" xmlns:cx1="http://schemas.microsoft.com/office/drawing/2015/9/8/chartex" xmlns:cx2="http://schemas.microsoft.com/office/drawing/2015/10/21/chartex" xmlns:cx3="http://schemas.microsoft.com/office/drawing/2016/5/9/chartex" xmlns:cx4="http://schemas.microsoft.com/office/drawing/2016/5/10/chartex" xmlns:cx5="http://schemas.microsoft.com/office/drawing/2016/5/11/chartex" xmlns:cx6="http://schemas.microsoft.com/office/drawing/2016/5/12/chartex" xmlns:cx7="http://schemas.microsoft.com/office/drawing/2016/5/13/chartex" xmlns:cx8="http://schemas.microsoft.com/office/drawing/2016/5/14/chartex" xmlns:mc="http://schemas.openxmlformats.org/markup-compatibility/2006" xmlns:aink="http://schemas.microsoft.com/office/drawing/2016/ink" xmlns:am3d="http://schemas.microsoft.com/office/drawing/2017/model3d" xmlns:o="urn:schemas-microsoft-com:office:office" xmlns:r="http://schemas.openxmlformats.org/officeDocument/2006/relationships" xmlns:m="http://schemas.openxmlformats.org/officeDocument/2006/math" xmlns:v="urn:schemas-microsoft-com:vml" xmlns:wp14="http://schemas.microsoft.com/office/word/2010/wordprocessingDrawing" xmlns:wp="http://schemas.openxmlformats.org/drawingml/2006/wordprocessingDrawing" xmlns:w10="urn:schemas-microsoft-com:office:word" xmlns:w="http://schemas.openxmlformats.org/wordprocessingml/2006/main" xmlns:w14="http://schemas.microsoft.com/office/word/2010/wordml" xmlns:w15="http://schemas.microsoft.com/office/word/2012/wordml" xmlns:w16cex="http://schemas.microsoft.com/office/word/2018/wordml/cex" xmlns:w16cid="http://schemas.microsoft.com/office/word/2016/wordml/cid" xmlns:w16="http://schemas.microsoft.com/office/word/2018/wordml" xmlns:w16se="http://schemas.microsoft.com/office/word/2015/wordml/symex" xmlns:wpg="http://schemas.microsoft.com/office/word/2010/wordprocessingGroup" xmlns:wpi="http://schemas.microsoft.com/office/word/2010/wordprocessingInk" xmlns:wne="http://schemas.microsoft.com/office/word/2006/wordml" xmlns:wps="http://schemas.microsoft.com/office/word/2010/wordprocessingShape" mc:Ignorable="w14 w15 w16se w16cid w16 w16cex wp14">
   <w:body>
     <w:p>
       <w:pPr>
@@ -82,7 +82,13 @@
         </w:numPr>
       </w:pPr>
       <w:r>
-        <w:t>Parts that don’t make sense</w:t>
+        <w:t xml:space="preserve">Parts that </w:t>
+      </w:r>
+      <w:r>
+        <w:t>do not</w:t>
+      </w:r>
+      <w:r>
+        <w:t xml:space="preserve"> make sense</w:t>
       </w:r>
     </w:p>
     <w:p>
@@ -131,7 +137,13 @@
         <w:pStyle w:val="ListParagraph"/>
       </w:pPr>
       <w:r>
-        <w:t>The authors tried to survey a comprehensive set of approaches to extractive text summarization. Namely unsupervised, supervised and classical sentence extraction-based methods while slightly highlighting the pros and cons of each approach and the overall key challenges in the field and what direction they recommend future research needs to go to push the field forward.</w:t>
+        <w:t xml:space="preserve">The authors tried to survey a comprehensive set of approaches to extractive text summarization. Namely unsupervised, </w:t>
+      </w:r>
+      <w:r>
+        <w:t>supervised,</w:t>
+      </w:r>
+      <w:r>
+        <w:t xml:space="preserve"> and classical sentence extraction-based methods while slightly highlighting the pros and cons of each approach and the overall key challenges in the field and what direction they recommend future research needs to go to push the field forward.</w:t>
       </w:r>
     </w:p>
     <w:p>
@@ -211,20 +223,44 @@
         <w:pStyle w:val="ListParagraph"/>
       </w:pPr>
       <w:r>
-        <w:t>M. G. Ozsoy, F. N. Alpaslan, and 1. Cicekli, "Text summarization using latent semantic analysis," Journal of Information Science, vol. 37, no. 4, pp. 405-417, 2011.</w:t>
-      </w:r>
-    </w:p>
-    <w:p>
-      <w:pPr>
-        <w:pStyle w:val="ListParagraph"/>
-      </w:pPr>
-    </w:p>
-    <w:p>
-      <w:pPr>
-        <w:pStyle w:val="ListParagraph"/>
-      </w:pPr>
-      <w:r>
-        <w:t>V. Gupta and G. S. Lehal, "A survey of text summarization extractive techniques," Journal of emerging technologies in web intelligence, vol. 2, no. 3, pp. 258-268, 2010.</w:t>
+        <w:t xml:space="preserve">M. G. </w:t>
+      </w:r>
+      <w:proofErr w:type="spellStart"/>
+      <w:r>
+        <w:t>Ozsoy</w:t>
+      </w:r>
+      <w:proofErr w:type="spellEnd"/>
+      <w:r>
+        <w:t xml:space="preserve">, F. N. Alpaslan, and 1. </w:t>
+      </w:r>
+      <w:proofErr w:type="spellStart"/>
+      <w:r>
+        <w:t>Cicekli</w:t>
+      </w:r>
+      <w:proofErr w:type="spellEnd"/>
+      <w:r>
+        <w:t>, "Text summarization using latent semantic analysis," Journal of Information Science, vol. 37, no. 4, pp. 405-417, 2011.</w:t>
+      </w:r>
+    </w:p>
+    <w:p>
+      <w:pPr>
+        <w:pStyle w:val="ListParagraph"/>
+      </w:pPr>
+    </w:p>
+    <w:p>
+      <w:pPr>
+        <w:pStyle w:val="ListParagraph"/>
+      </w:pPr>
+      <w:r>
+        <w:t xml:space="preserve">V. Gupta and G. S. </w:t>
+      </w:r>
+      <w:proofErr w:type="spellStart"/>
+      <w:r>
+        <w:t>Lehal</w:t>
+      </w:r>
+      <w:proofErr w:type="spellEnd"/>
+      <w:r>
+        <w:t>, "A survey of text summarization extractive techniques," Journal of emerging technologies in web intelligence, vol. 2, no. 3, pp. 258-268, 2010.</w:t>
       </w:r>
     </w:p>
     <w:p>
@@ -353,7 +389,13 @@
         <w:t xml:space="preserve"> Most interesting thing I learned was that </w:t>
       </w:r>
       <w:r>
-        <w:t xml:space="preserve">in AI/ML the utility or intuition of math is more important. We’re not mathematicians. </w:t>
+        <w:t xml:space="preserve">in AI/ML the utility or intuition of math is more important. </w:t>
+      </w:r>
+      <w:r>
+        <w:t>We are</w:t>
+      </w:r>
+      <w:r>
+        <w:t xml:space="preserve"> not mathematicians. </w:t>
       </w:r>
     </w:p>
     <w:p>
@@ -376,7 +418,13 @@
         <w:ind w:left="360"/>
       </w:pPr>
       <w:r>
-        <w:t xml:space="preserve">None so far as they don’t cover deep learning in this paper. </w:t>
+        <w:t xml:space="preserve">None so far as they </w:t>
+      </w:r>
+      <w:r>
+        <w:t>do not</w:t>
+      </w:r>
+      <w:r>
+        <w:t xml:space="preserve"> cover deep learning in this paper. </w:t>
       </w:r>
     </w:p>
     <w:p>
@@ -417,15 +465,28 @@
         </w:numPr>
       </w:pPr>
       <w:r>
-        <w:t>What Did the Authors Try to accomplish?</w:t>
-      </w:r>
-    </w:p>
+        <w:t>W</w:t>
+      </w:r>
+      <w:bookmarkStart w:id="2" w:name="_Hlk37917923"/>
+      <w:r>
+        <w:t>hat Did the Authors Try to accomplish?</w:t>
+      </w:r>
+    </w:p>
+    <w:bookmarkEnd w:id="2"/>
     <w:p>
       <w:pPr>
         <w:ind w:left="360"/>
       </w:pPr>
       <w:r>
-        <w:t>The authors attempted to author an improved DL approach for extractive text summarization, current techniques used 2 RBMs on average while the author used only 1 with 9 perceptrons.</w:t>
+        <w:t xml:space="preserve">The authors attempted to author an improved DL approach for extractive text summarization, current techniques used 2 RBMs on average while the author used only 1 with 9 </w:t>
+      </w:r>
+      <w:proofErr w:type="spellStart"/>
+      <w:r>
+        <w:t>perceptrons</w:t>
+      </w:r>
+      <w:proofErr w:type="spellEnd"/>
+      <w:r>
+        <w:t>.</w:t>
       </w:r>
     </w:p>
     <w:p>
@@ -437,13 +498,7 @@
         </w:numPr>
       </w:pPr>
       <w:r>
-        <w:t xml:space="preserve">What </w:t>
-      </w:r>
-      <w:r>
-        <w:t>was the key elements of the approach they used</w:t>
-      </w:r>
-      <w:r>
-        <w:t>?</w:t>
+        <w:t>What was the key elements of the approach they used?</w:t>
       </w:r>
     </w:p>
     <w:p>
@@ -500,11 +555,6 @@
       <w:pPr>
         <w:ind w:left="360"/>
       </w:pPr>
-    </w:p>
-    <w:p>
-      <w:pPr>
-        <w:ind w:left="360"/>
-      </w:pPr>
       <w:r>
         <w:t>Supervised and semi-supervised</w:t>
       </w:r>
@@ -518,32 +568,98 @@
       </w:r>
     </w:p>
     <w:p>
+      <w:pPr>
+        <w:pStyle w:val="ListParagraph"/>
+        <w:numPr>
+          <w:ilvl w:val="0"/>
+          <w:numId w:val="1"/>
+        </w:numPr>
+        <w:tabs>
+          <w:tab w:val="left" w:pos="1650"/>
+        </w:tabs>
+      </w:pPr>
       <w:r>
         <w:lastRenderedPageBreak/>
-        <w:t>Paragraph 1: What is the paper about?</w:t>
+        <w:t xml:space="preserve">Extractive Text Summarization using </w:t>
+      </w:r>
+      <w:r>
+        <w:t>Supervised and Semi-supervised Learning</w:t>
+      </w:r>
+    </w:p>
+    <w:p>
+      <w:pPr>
+        <w:pStyle w:val="ListParagraph"/>
+        <w:tabs>
+          <w:tab w:val="left" w:pos="1650"/>
+        </w:tabs>
+      </w:pPr>
+    </w:p>
+    <w:p>
+      <w:pPr>
+        <w:pStyle w:val="ListParagraph"/>
+        <w:numPr>
+          <w:ilvl w:val="0"/>
+          <w:numId w:val="5"/>
+        </w:numPr>
+      </w:pPr>
+      <w:r>
+        <w:t>W</w:t>
+      </w:r>
+      <w:r>
+        <w:t>hat Did the Authors Try to accomplish?</w:t>
       </w:r>
     </w:p>
     <w:p/>
+    <w:p>
+      <w:pPr>
+        <w:pStyle w:val="ListParagraph"/>
+        <w:numPr>
+          <w:ilvl w:val="0"/>
+          <w:numId w:val="5"/>
+        </w:numPr>
+      </w:pPr>
+      <w:r>
+        <w:t>What was the key elements of the approach they used?</w:t>
+      </w:r>
+    </w:p>
+    <w:p>
+      <w:pPr>
+        <w:pStyle w:val="ListParagraph"/>
+      </w:pPr>
+    </w:p>
     <w:p/>
+    <w:p>
+      <w:pPr>
+        <w:pStyle w:val="ListParagraph"/>
+        <w:numPr>
+          <w:ilvl w:val="0"/>
+          <w:numId w:val="5"/>
+        </w:numPr>
+      </w:pPr>
+      <w:r>
+        <w:t>What can you use yourself?</w:t>
+      </w:r>
+    </w:p>
     <w:p/>
     <w:p>
-      <w:r>
-        <w:t>Paragraph 2: What was their methodology?</w:t>
-      </w:r>
-    </w:p>
-    <w:p/>
-    <w:p/>
-    <w:p>
-      <w:r>
-        <w:t>Paragraph 3: What did they conclude? Does It match the experiments?</w:t>
-      </w:r>
-    </w:p>
-    <w:p/>
-    <w:p/>
-    <w:p>
-      <w:r>
-        <w:t>Paragraph 4: My conclusion</w:t>
-      </w:r>
+      <w:pPr>
+        <w:pStyle w:val="ListParagraph"/>
+        <w:numPr>
+          <w:ilvl w:val="0"/>
+          <w:numId w:val="5"/>
+        </w:numPr>
+      </w:pPr>
+      <w:r>
+        <w:t>What References or citations would you like to follow further?</w:t>
+      </w:r>
+    </w:p>
+    <w:p>
+      <w:pPr>
+        <w:pStyle w:val="ListParagraph"/>
+        <w:tabs>
+          <w:tab w:val="left" w:pos="1650"/>
+        </w:tabs>
+      </w:pPr>
     </w:p>
     <w:p>
       <w:pPr>
@@ -572,7 +688,7 @@
 </file>
 
 <file path=word/numbering.xml><?xml version="1.0" encoding="utf-8"?>
-<w:numbering xmlns:wpc="http://schemas.microsoft.com/office/word/2010/wordprocessingCanvas" xmlns:cx="http://schemas.microsoft.com/office/drawing/2014/chartex" xmlns:cx1="http://schemas.microsoft.com/office/drawing/2015/9/8/chartex" xmlns:cx2="http://schemas.microsoft.com/office/drawing/2015/10/21/chartex" xmlns:cx3="http://schemas.microsoft.com/office/drawing/2016/5/9/chartex" xmlns:cx4="http://schemas.microsoft.com/office/drawing/2016/5/10/chartex" xmlns:cx5="http://schemas.microsoft.com/office/drawing/2016/5/11/chartex" xmlns:cx6="http://schemas.microsoft.com/office/drawing/2016/5/12/chartex" xmlns:cx7="http://schemas.microsoft.com/office/drawing/2016/5/13/chartex" xmlns:cx8="http://schemas.microsoft.com/office/drawing/2016/5/14/chartex" xmlns:mc="http://schemas.openxmlformats.org/markup-compatibility/2006" xmlns:aink="http://schemas.microsoft.com/office/drawing/2016/ink" xmlns:am3d="http://schemas.microsoft.com/office/drawing/2017/model3d" xmlns:o="urn:schemas-microsoft-com:office:office" xmlns:r="http://schemas.openxmlformats.org/officeDocument/2006/relationships" xmlns:m="http://schemas.openxmlformats.org/officeDocument/2006/math" xmlns:v="urn:schemas-microsoft-com:vml" xmlns:wp14="http://schemas.microsoft.com/office/word/2010/wordprocessingDrawing" xmlns:wp="http://schemas.openxmlformats.org/drawingml/2006/wordprocessingDrawing" xmlns:w10="urn:schemas-microsoft-com:office:word" xmlns:w="http://schemas.openxmlformats.org/wordprocessingml/2006/main" xmlns:w14="http://schemas.microsoft.com/office/word/2010/wordml" xmlns:w15="http://schemas.microsoft.com/office/word/2012/wordml" xmlns:w16cid="http://schemas.microsoft.com/office/word/2016/wordml/cid" xmlns:w16se="http://schemas.microsoft.com/office/word/2015/wordml/symex" xmlns:wpg="http://schemas.microsoft.com/office/word/2010/wordprocessingGroup" xmlns:wpi="http://schemas.microsoft.com/office/word/2010/wordprocessingInk" xmlns:wne="http://schemas.microsoft.com/office/word/2006/wordml" xmlns:wps="http://schemas.microsoft.com/office/word/2010/wordprocessingShape" mc:Ignorable="w14 w15 w16se w16cid wp14">
+<w:numbering xmlns:wpc="http://schemas.microsoft.com/office/word/2010/wordprocessingCanvas" xmlns:cx="http://schemas.microsoft.com/office/drawing/2014/chartex" xmlns:cx1="http://schemas.microsoft.com/office/drawing/2015/9/8/chartex" xmlns:cx2="http://schemas.microsoft.com/office/drawing/2015/10/21/chartex" xmlns:cx3="http://schemas.microsoft.com/office/drawing/2016/5/9/chartex" xmlns:cx4="http://schemas.microsoft.com/office/drawing/2016/5/10/chartex" xmlns:cx5="http://schemas.microsoft.com/office/drawing/2016/5/11/chartex" xmlns:cx6="http://schemas.microsoft.com/office/drawing/2016/5/12/chartex" xmlns:cx7="http://schemas.microsoft.com/office/drawing/2016/5/13/chartex" xmlns:cx8="http://schemas.microsoft.com/office/drawing/2016/5/14/chartex" xmlns:mc="http://schemas.openxmlformats.org/markup-compatibility/2006" xmlns:aink="http://schemas.microsoft.com/office/drawing/2016/ink" xmlns:am3d="http://schemas.microsoft.com/office/drawing/2017/model3d" xmlns:o="urn:schemas-microsoft-com:office:office" xmlns:r="http://schemas.openxmlformats.org/officeDocument/2006/relationships" xmlns:m="http://schemas.openxmlformats.org/officeDocument/2006/math" xmlns:v="urn:schemas-microsoft-com:vml" xmlns:wp14="http://schemas.microsoft.com/office/word/2010/wordprocessingDrawing" xmlns:wp="http://schemas.openxmlformats.org/drawingml/2006/wordprocessingDrawing" xmlns:w10="urn:schemas-microsoft-com:office:word" xmlns:w="http://schemas.openxmlformats.org/wordprocessingml/2006/main" xmlns:w14="http://schemas.microsoft.com/office/word/2010/wordml" xmlns:w15="http://schemas.microsoft.com/office/word/2012/wordml" xmlns:w16cex="http://schemas.microsoft.com/office/word/2018/wordml/cex" xmlns:w16cid="http://schemas.microsoft.com/office/word/2016/wordml/cid" xmlns:w16="http://schemas.microsoft.com/office/word/2018/wordml" xmlns:w16se="http://schemas.microsoft.com/office/word/2015/wordml/symex" xmlns:wpg="http://schemas.microsoft.com/office/word/2010/wordprocessingGroup" xmlns:wpi="http://schemas.microsoft.com/office/word/2010/wordprocessingInk" xmlns:wne="http://schemas.microsoft.com/office/word/2006/wordml" xmlns:wps="http://schemas.microsoft.com/office/word/2010/wordprocessingShape" mc:Ignorable="w14 w15 w16se w16cid w16 w16cex wp14">
   <w:abstractNum w:abstractNumId="0" w15:restartNumberingAfterBreak="0">
     <w:nsid w:val="182C0E15"/>
     <w:multiLevelType w:val="hybridMultilevel"/>
@@ -864,6 +980,95 @@
     </w:lvl>
   </w:abstractNum>
   <w:abstractNum w:abstractNumId="3" w15:restartNumberingAfterBreak="0">
+    <w:nsid w:val="35AA0AE5"/>
+    <w:multiLevelType w:val="hybridMultilevel"/>
+    <w:tmpl w:val="7F0A2714"/>
+    <w:lvl w:ilvl="0" w:tplc="04090011">
+      <w:start w:val="1"/>
+      <w:numFmt w:val="decimal"/>
+      <w:lvlText w:val="%1)"/>
+      <w:lvlJc w:val="left"/>
+      <w:pPr>
+        <w:ind w:left="720" w:hanging="360"/>
+      </w:pPr>
+      <w:rPr>
+        <w:rFonts w:hint="default"/>
+      </w:rPr>
+    </w:lvl>
+    <w:lvl w:ilvl="1" w:tplc="04090019" w:tentative="1">
+      <w:start w:val="1"/>
+      <w:numFmt w:val="lowerLetter"/>
+      <w:lvlText w:val="%2."/>
+      <w:lvlJc w:val="left"/>
+      <w:pPr>
+        <w:ind w:left="1440" w:hanging="360"/>
+      </w:pPr>
+    </w:lvl>
+    <w:lvl w:ilvl="2" w:tplc="0409001B" w:tentative="1">
+      <w:start w:val="1"/>
+      <w:numFmt w:val="lowerRoman"/>
+      <w:lvlText w:val="%3."/>
+      <w:lvlJc w:val="right"/>
+      <w:pPr>
+        <w:ind w:left="2160" w:hanging="180"/>
+      </w:pPr>
+    </w:lvl>
+    <w:lvl w:ilvl="3" w:tplc="0409000F" w:tentative="1">
+      <w:start w:val="1"/>
+      <w:numFmt w:val="decimal"/>
+      <w:lvlText w:val="%4."/>
+      <w:lvlJc w:val="left"/>
+      <w:pPr>
+        <w:ind w:left="2880" w:hanging="360"/>
+      </w:pPr>
+    </w:lvl>
+    <w:lvl w:ilvl="4" w:tplc="04090019" w:tentative="1">
+      <w:start w:val="1"/>
+      <w:numFmt w:val="lowerLetter"/>
+      <w:lvlText w:val="%5."/>
+      <w:lvlJc w:val="left"/>
+      <w:pPr>
+        <w:ind w:left="3600" w:hanging="360"/>
+      </w:pPr>
+    </w:lvl>
+    <w:lvl w:ilvl="5" w:tplc="0409001B" w:tentative="1">
+      <w:start w:val="1"/>
+      <w:numFmt w:val="lowerRoman"/>
+      <w:lvlText w:val="%6."/>
+      <w:lvlJc w:val="right"/>
+      <w:pPr>
+        <w:ind w:left="4320" w:hanging="180"/>
+      </w:pPr>
+    </w:lvl>
+    <w:lvl w:ilvl="6" w:tplc="0409000F" w:tentative="1">
+      <w:start w:val="1"/>
+      <w:numFmt w:val="decimal"/>
+      <w:lvlText w:val="%7."/>
+      <w:lvlJc w:val="left"/>
+      <w:pPr>
+        <w:ind w:left="5040" w:hanging="360"/>
+      </w:pPr>
+    </w:lvl>
+    <w:lvl w:ilvl="7" w:tplc="04090019" w:tentative="1">
+      <w:start w:val="1"/>
+      <w:numFmt w:val="lowerLetter"/>
+      <w:lvlText w:val="%8."/>
+      <w:lvlJc w:val="left"/>
+      <w:pPr>
+        <w:ind w:left="5760" w:hanging="360"/>
+      </w:pPr>
+    </w:lvl>
+    <w:lvl w:ilvl="8" w:tplc="0409001B" w:tentative="1">
+      <w:start w:val="1"/>
+      <w:numFmt w:val="lowerRoman"/>
+      <w:lvlText w:val="%9."/>
+      <w:lvlJc w:val="right"/>
+      <w:pPr>
+        <w:ind w:left="6480" w:hanging="180"/>
+      </w:pPr>
+    </w:lvl>
+  </w:abstractNum>
+  <w:abstractNum w:abstractNumId="4" w15:restartNumberingAfterBreak="0">
     <w:nsid w:val="7797378B"/>
     <w:multiLevelType w:val="hybridMultilevel"/>
     <w:tmpl w:val="A558B726"/>
@@ -959,16 +1164,19 @@
     <w:abstractNumId w:val="0"/>
   </w:num>
   <w:num w:numId="3">
-    <w:abstractNumId w:val="3"/>
+    <w:abstractNumId w:val="4"/>
   </w:num>
   <w:num w:numId="4">
     <w:abstractNumId w:val="1"/>
+  </w:num>
+  <w:num w:numId="5">
+    <w:abstractNumId w:val="3"/>
   </w:num>
 </w:numbering>
 </file>
 
 <file path=word/styles.xml><?xml version="1.0" encoding="utf-8"?>
-<w:styles xmlns:mc="http://schemas.openxmlformats.org/markup-compatibility/2006" xmlns:r="http://schemas.openxmlformats.org/officeDocument/2006/relationships" xmlns:w="http://schemas.openxmlformats.org/wordprocessingml/2006/main" xmlns:w14="http://schemas.microsoft.com/office/word/2010/wordml" xmlns:w15="http://schemas.microsoft.com/office/word/2012/wordml" xmlns:w16cid="http://schemas.microsoft.com/office/word/2016/wordml/cid" xmlns:w16se="http://schemas.microsoft.com/office/word/2015/wordml/symex" mc:Ignorable="w14 w15 w16se w16cid">
+<w:styles xmlns:mc="http://schemas.openxmlformats.org/markup-compatibility/2006" xmlns:r="http://schemas.openxmlformats.org/officeDocument/2006/relationships" xmlns:w="http://schemas.openxmlformats.org/wordprocessingml/2006/main" xmlns:w14="http://schemas.microsoft.com/office/word/2010/wordml" xmlns:w15="http://schemas.microsoft.com/office/word/2012/wordml" xmlns:w16cex="http://schemas.microsoft.com/office/word/2018/wordml/cex" xmlns:w16cid="http://schemas.microsoft.com/office/word/2016/wordml/cid" xmlns:w16="http://schemas.microsoft.com/office/word/2018/wordml" xmlns:w16se="http://schemas.microsoft.com/office/word/2015/wordml/symex" mc:Ignorable="w14 w15 w16se w16cid w16 w16cex">
   <w:docDefaults>
     <w:rPrDefault>
       <w:rPr>

</xml_diff>